<commit_message>
Test Graph for Data
A seperate data file was added and a new function called graph was also
added. graph(handles) will be called everytime the graph needs to be
updated. Currently there is just a test plot statment, but split 1 will
fledge this out more.

Also, instead of changing the matlab directory with cd(), you can change
it by running gui.m and selecting the change folder option.
</commit_message>
<xml_diff>
--- a/Project Plan.docx
+++ b/Project Plan.docx
@@ -202,13 +202,8 @@
         </w:numPr>
       </w:pPr>
       <w:r>
-        <w:t xml:space="preserve">Abe </w:t>
-      </w:r>
-      <w:proofErr w:type="spellStart"/>
-      <w:r>
-        <w:t>Mancino</w:t>
-      </w:r>
-      <w:proofErr w:type="spellEnd"/>
+        <w:t>Abe Mancino</w:t>
+      </w:r>
       <w:r>
         <w:tab/>
       </w:r>
@@ -323,139 +318,131 @@
       <w:r>
         <w:t xml:space="preserve">Graphing </w:t>
       </w:r>
+    </w:p>
+    <w:p>
+      <w:pPr>
+        <w:pStyle w:val="Style1"/>
+        <w:ind w:firstLine="720"/>
+      </w:pPr>
+      <w:r>
+        <w:t xml:space="preserve">Checkbox </w:t>
+      </w:r>
+    </w:p>
+    <w:p>
+      <w:pPr>
+        <w:pStyle w:val="Style1"/>
+        <w:ind w:firstLine="720"/>
+      </w:pPr>
+      <w:r>
+        <w:t>Using range input from split 3 to insert lines</w:t>
+      </w:r>
+    </w:p>
+    <w:p>
+      <w:pPr>
+        <w:pStyle w:val="Style1"/>
+        <w:ind w:left="720"/>
+      </w:pPr>
+    </w:p>
+    <w:p>
+      <w:pPr>
+        <w:pStyle w:val="Style1"/>
+        <w:ind w:left="720"/>
+      </w:pPr>
+      <w:r>
+        <w:t>Split 2</w:t>
+      </w:r>
+      <w:r>
+        <w:t xml:space="preserve"> (Mancino)</w:t>
+      </w:r>
+    </w:p>
+    <w:p>
+      <w:pPr>
+        <w:pStyle w:val="Style1"/>
+        <w:ind w:left="720"/>
+      </w:pPr>
+      <w:r>
+        <w:t>Unit conversion</w:t>
+      </w:r>
+      <w:r>
+        <w:t xml:space="preserve"> (global)</w:t>
+      </w:r>
+    </w:p>
+    <w:p>
+      <w:pPr>
+        <w:pStyle w:val="Style1"/>
+        <w:ind w:left="720"/>
+      </w:pPr>
+      <w:r>
+        <w:t>Final water level</w:t>
+      </w:r>
+    </w:p>
+    <w:p>
+      <w:pPr>
+        <w:pStyle w:val="Style1"/>
+        <w:ind w:left="720"/>
+      </w:pPr>
+      <w:r>
+        <w:t>Initial water level</w:t>
+      </w:r>
+    </w:p>
+    <w:p>
+      <w:pPr>
+        <w:pStyle w:val="Style1"/>
+        <w:ind w:left="720"/>
+      </w:pPr>
+      <w:r>
+        <w:t>Total change</w:t>
+      </w:r>
+    </w:p>
+    <w:p>
+      <w:pPr>
+        <w:pStyle w:val="Style1"/>
+        <w:ind w:left="720"/>
+      </w:pPr>
+    </w:p>
+    <w:p>
+      <w:pPr>
+        <w:pStyle w:val="Style1"/>
+        <w:ind w:left="720"/>
+      </w:pPr>
+      <w:r>
+        <w:t>Split 3</w:t>
+      </w:r>
+      <w:r>
+        <w:t xml:space="preserve"> (Assaf)</w:t>
+      </w:r>
+    </w:p>
+    <w:p>
+      <w:pPr>
+        <w:pStyle w:val="Style1"/>
+        <w:ind w:left="720"/>
+      </w:pPr>
+      <w:r>
+        <w:t>Data at specific time + clear pushbutton</w:t>
+      </w:r>
+      <w:r>
+        <w:t xml:space="preserve"> </w:t>
+      </w:r>
+    </w:p>
+    <w:p>
+      <w:pPr>
+        <w:pStyle w:val="Style1"/>
+        <w:ind w:left="720"/>
+      </w:pPr>
+      <w:r>
+        <w:t xml:space="preserve">Input for range </w:t>
+      </w:r>
+    </w:p>
+    <w:p>
+      <w:pPr>
+        <w:pStyle w:val="Style1"/>
+        <w:ind w:left="720"/>
+      </w:pPr>
+      <w:r>
+        <w:t>List box for multiple data</w:t>
+      </w:r>
       <w:bookmarkStart w:id="0" w:name="_GoBack"/>
       <w:bookmarkEnd w:id="0"/>
-    </w:p>
-    <w:p>
-      <w:pPr>
-        <w:pStyle w:val="Style1"/>
-        <w:ind w:firstLine="720"/>
-      </w:pPr>
-      <w:r>
-        <w:t xml:space="preserve">Checkbox </w:t>
-      </w:r>
-    </w:p>
-    <w:p>
-      <w:pPr>
-        <w:pStyle w:val="Style1"/>
-        <w:ind w:firstLine="720"/>
-      </w:pPr>
-      <w:r>
-        <w:t>Using range input from split 3 to insert lines</w:t>
-      </w:r>
-    </w:p>
-    <w:p>
-      <w:pPr>
-        <w:pStyle w:val="Style1"/>
-        <w:ind w:left="720"/>
-      </w:pPr>
-    </w:p>
-    <w:p>
-      <w:pPr>
-        <w:pStyle w:val="Style1"/>
-        <w:ind w:left="720"/>
-      </w:pPr>
-      <w:r>
-        <w:t>Split 2</w:t>
-      </w:r>
-      <w:r>
-        <w:t xml:space="preserve"> (</w:t>
-      </w:r>
-      <w:proofErr w:type="spellStart"/>
-      <w:r>
-        <w:t>Mancino</w:t>
-      </w:r>
-      <w:proofErr w:type="spellEnd"/>
-      <w:r>
-        <w:t>)</w:t>
-      </w:r>
-    </w:p>
-    <w:p>
-      <w:pPr>
-        <w:pStyle w:val="Style1"/>
-        <w:ind w:left="720"/>
-      </w:pPr>
-      <w:r>
-        <w:t>Unit conversion</w:t>
-      </w:r>
-      <w:r>
-        <w:t xml:space="preserve"> (global)</w:t>
-      </w:r>
-    </w:p>
-    <w:p>
-      <w:pPr>
-        <w:pStyle w:val="Style1"/>
-        <w:ind w:left="720"/>
-      </w:pPr>
-      <w:r>
-        <w:t>Final water level</w:t>
-      </w:r>
-    </w:p>
-    <w:p>
-      <w:pPr>
-        <w:pStyle w:val="Style1"/>
-        <w:ind w:left="720"/>
-      </w:pPr>
-      <w:r>
-        <w:t>Initial water level</w:t>
-      </w:r>
-    </w:p>
-    <w:p>
-      <w:pPr>
-        <w:pStyle w:val="Style1"/>
-        <w:ind w:left="720"/>
-      </w:pPr>
-      <w:r>
-        <w:t>Total change</w:t>
-      </w:r>
-    </w:p>
-    <w:p>
-      <w:pPr>
-        <w:pStyle w:val="Style1"/>
-        <w:ind w:left="720"/>
-      </w:pPr>
-    </w:p>
-    <w:p>
-      <w:pPr>
-        <w:pStyle w:val="Style1"/>
-        <w:ind w:left="720"/>
-      </w:pPr>
-      <w:r>
-        <w:t>Split 3</w:t>
-      </w:r>
-      <w:r>
-        <w:t xml:space="preserve"> (Assaf)</w:t>
-      </w:r>
-    </w:p>
-    <w:p>
-      <w:pPr>
-        <w:pStyle w:val="Style1"/>
-        <w:ind w:left="720"/>
-      </w:pPr>
-      <w:r>
-        <w:t>Data at specific time + clear pushbutton</w:t>
-      </w:r>
-      <w:r>
-        <w:t xml:space="preserve"> </w:t>
-      </w:r>
-    </w:p>
-    <w:p>
-      <w:pPr>
-        <w:pStyle w:val="Style1"/>
-        <w:ind w:left="720"/>
-      </w:pPr>
-      <w:r>
-        <w:t xml:space="preserve">Input for range </w:t>
-      </w:r>
-    </w:p>
-    <w:p>
-      <w:pPr>
-        <w:pStyle w:val="Style1"/>
-        <w:ind w:left="720"/>
-      </w:pPr>
-      <w:r>
-        <w:t>List box for multiple data (maybe)</w:t>
-      </w:r>
     </w:p>
     <w:p>
       <w:pPr>
@@ -965,6 +952,7 @@
   <w:style w:type="character" w:default="1" w:styleId="DefaultParagraphFont">
     <w:name w:val="Default Paragraph Font"/>
     <w:uiPriority w:val="1"/>
+    <w:semiHidden/>
     <w:unhideWhenUsed/>
   </w:style>
   <w:style w:type="table" w:default="1" w:styleId="TableNormal">
@@ -1269,6 +1257,7 @@
   <w:style w:type="character" w:default="1" w:styleId="DefaultParagraphFont">
     <w:name w:val="Default Paragraph Font"/>
     <w:uiPriority w:val="1"/>
+    <w:semiHidden/>
     <w:unhideWhenUsed/>
   </w:style>
   <w:style w:type="table" w:default="1" w:styleId="TableNormal">

</xml_diff>

<commit_message>
changed the splits to relect abes absence
</commit_message>
<xml_diff>
--- a/Project Plan.docx
+++ b/Project Plan.docx
@@ -354,6 +354,9 @@
       <w:r>
         <w:t xml:space="preserve"> (Mancino)</w:t>
       </w:r>
+      <w:r>
+        <w:t xml:space="preserve"> xxxxxxxxxxxxxxxxxxxx</w:t>
+      </w:r>
     </w:p>
     <w:p>
       <w:pPr>
@@ -366,6 +369,9 @@
       <w:r>
         <w:t xml:space="preserve"> (global)</w:t>
       </w:r>
+      <w:r>
+        <w:t xml:space="preserve">      - Hamburger</w:t>
+      </w:r>
     </w:p>
     <w:p>
       <w:pPr>
@@ -375,74 +381,77 @@
       <w:r>
         <w:t>Final water level</w:t>
       </w:r>
-    </w:p>
-    <w:p>
-      <w:pPr>
-        <w:pStyle w:val="Style1"/>
-        <w:ind w:left="720"/>
-      </w:pPr>
-      <w:r>
-        <w:t>Initial water level</w:t>
-      </w:r>
-    </w:p>
-    <w:p>
-      <w:pPr>
-        <w:pStyle w:val="Style1"/>
-        <w:ind w:left="720"/>
-      </w:pPr>
-      <w:r>
-        <w:t>Total change</w:t>
-      </w:r>
-    </w:p>
-    <w:p>
-      <w:pPr>
-        <w:pStyle w:val="Style1"/>
-        <w:ind w:left="720"/>
-      </w:pPr>
-    </w:p>
-    <w:p>
-      <w:pPr>
-        <w:pStyle w:val="Style1"/>
-        <w:ind w:left="720"/>
-      </w:pPr>
-      <w:r>
-        <w:t>Split 3</w:t>
-      </w:r>
-      <w:r>
-        <w:t xml:space="preserve"> (Assaf)</w:t>
-      </w:r>
-    </w:p>
-    <w:p>
-      <w:pPr>
-        <w:pStyle w:val="Style1"/>
-        <w:ind w:left="720"/>
-      </w:pPr>
-      <w:r>
-        <w:t>Data at specific time + clear pushbutton</w:t>
-      </w:r>
-      <w:r>
-        <w:t xml:space="preserve"> </w:t>
-      </w:r>
-    </w:p>
-    <w:p>
-      <w:pPr>
-        <w:pStyle w:val="Style1"/>
-        <w:ind w:left="720"/>
-      </w:pPr>
-      <w:r>
-        <w:t xml:space="preserve">Input for range </w:t>
-      </w:r>
-    </w:p>
-    <w:p>
-      <w:pPr>
-        <w:pStyle w:val="Style1"/>
-        <w:ind w:left="720"/>
-      </w:pPr>
-      <w:r>
-        <w:t>List box for multiple data</w:t>
+      <w:r>
+        <w:t xml:space="preserve"> ------- Assaf</w:t>
       </w:r>
       <w:bookmarkStart w:id="0" w:name="_GoBack"/>
       <w:bookmarkEnd w:id="0"/>
+    </w:p>
+    <w:p>
+      <w:pPr>
+        <w:pStyle w:val="Style1"/>
+        <w:ind w:left="720"/>
+      </w:pPr>
+      <w:r>
+        <w:t>Initial water level</w:t>
+      </w:r>
+    </w:p>
+    <w:p>
+      <w:pPr>
+        <w:pStyle w:val="Style1"/>
+        <w:ind w:left="720"/>
+      </w:pPr>
+      <w:r>
+        <w:t>Total change</w:t>
+      </w:r>
+    </w:p>
+    <w:p>
+      <w:pPr>
+        <w:pStyle w:val="Style1"/>
+        <w:ind w:left="720"/>
+      </w:pPr>
+    </w:p>
+    <w:p>
+      <w:pPr>
+        <w:pStyle w:val="Style1"/>
+        <w:ind w:left="720"/>
+      </w:pPr>
+      <w:r>
+        <w:t>Split 3</w:t>
+      </w:r>
+      <w:r>
+        <w:t xml:space="preserve"> (Assaf)</w:t>
+      </w:r>
+    </w:p>
+    <w:p>
+      <w:pPr>
+        <w:pStyle w:val="Style1"/>
+        <w:ind w:left="720"/>
+      </w:pPr>
+      <w:r>
+        <w:t>Data at specific time + clear pushbutton</w:t>
+      </w:r>
+      <w:r>
+        <w:t xml:space="preserve"> </w:t>
+      </w:r>
+    </w:p>
+    <w:p>
+      <w:pPr>
+        <w:pStyle w:val="Style1"/>
+        <w:ind w:left="720"/>
+      </w:pPr>
+      <w:r>
+        <w:t xml:space="preserve">Input for range </w:t>
+      </w:r>
+    </w:p>
+    <w:p>
+      <w:pPr>
+        <w:pStyle w:val="Style1"/>
+        <w:ind w:left="720"/>
+      </w:pPr>
+      <w:r>
+        <w:t>List box for multiple data</w:t>
+      </w:r>
     </w:p>
     <w:p>
       <w:pPr>

</xml_diff>

<commit_message>
Its Alive, From Recitation
</commit_message>
<xml_diff>
--- a/Project Plan.docx
+++ b/Project Plan.docx
@@ -354,6 +354,9 @@
       <w:r>
         <w:t xml:space="preserve"> (Mancino)</w:t>
       </w:r>
+      <w:r>
+        <w:t xml:space="preserve"> xxxxxxxxxxxxxxxxxxxx</w:t>
+      </w:r>
     </w:p>
     <w:p>
       <w:pPr>
@@ -366,6 +369,9 @@
       <w:r>
         <w:t xml:space="preserve"> (global)</w:t>
       </w:r>
+      <w:r>
+        <w:t xml:space="preserve">      - Hamburger</w:t>
+      </w:r>
     </w:p>
     <w:p>
       <w:pPr>
@@ -375,74 +381,77 @@
       <w:r>
         <w:t>Final water level</w:t>
       </w:r>
-    </w:p>
-    <w:p>
-      <w:pPr>
-        <w:pStyle w:val="Style1"/>
-        <w:ind w:left="720"/>
-      </w:pPr>
-      <w:r>
-        <w:t>Initial water level</w:t>
-      </w:r>
-    </w:p>
-    <w:p>
-      <w:pPr>
-        <w:pStyle w:val="Style1"/>
-        <w:ind w:left="720"/>
-      </w:pPr>
-      <w:r>
-        <w:t>Total change</w:t>
-      </w:r>
-    </w:p>
-    <w:p>
-      <w:pPr>
-        <w:pStyle w:val="Style1"/>
-        <w:ind w:left="720"/>
-      </w:pPr>
-    </w:p>
-    <w:p>
-      <w:pPr>
-        <w:pStyle w:val="Style1"/>
-        <w:ind w:left="720"/>
-      </w:pPr>
-      <w:r>
-        <w:t>Split 3</w:t>
-      </w:r>
-      <w:r>
-        <w:t xml:space="preserve"> (Assaf)</w:t>
-      </w:r>
-    </w:p>
-    <w:p>
-      <w:pPr>
-        <w:pStyle w:val="Style1"/>
-        <w:ind w:left="720"/>
-      </w:pPr>
-      <w:r>
-        <w:t>Data at specific time + clear pushbutton</w:t>
-      </w:r>
-      <w:r>
-        <w:t xml:space="preserve"> </w:t>
-      </w:r>
-    </w:p>
-    <w:p>
-      <w:pPr>
-        <w:pStyle w:val="Style1"/>
-        <w:ind w:left="720"/>
-      </w:pPr>
-      <w:r>
-        <w:t xml:space="preserve">Input for range </w:t>
-      </w:r>
-    </w:p>
-    <w:p>
-      <w:pPr>
-        <w:pStyle w:val="Style1"/>
-        <w:ind w:left="720"/>
-      </w:pPr>
-      <w:r>
-        <w:t>List box for multiple data</w:t>
+      <w:r>
+        <w:t xml:space="preserve"> ------- Assaf</w:t>
       </w:r>
       <w:bookmarkStart w:id="0" w:name="_GoBack"/>
       <w:bookmarkEnd w:id="0"/>
+    </w:p>
+    <w:p>
+      <w:pPr>
+        <w:pStyle w:val="Style1"/>
+        <w:ind w:left="720"/>
+      </w:pPr>
+      <w:r>
+        <w:t>Initial water level</w:t>
+      </w:r>
+    </w:p>
+    <w:p>
+      <w:pPr>
+        <w:pStyle w:val="Style1"/>
+        <w:ind w:left="720"/>
+      </w:pPr>
+      <w:r>
+        <w:t>Total change</w:t>
+      </w:r>
+    </w:p>
+    <w:p>
+      <w:pPr>
+        <w:pStyle w:val="Style1"/>
+        <w:ind w:left="720"/>
+      </w:pPr>
+    </w:p>
+    <w:p>
+      <w:pPr>
+        <w:pStyle w:val="Style1"/>
+        <w:ind w:left="720"/>
+      </w:pPr>
+      <w:r>
+        <w:t>Split 3</w:t>
+      </w:r>
+      <w:r>
+        <w:t xml:space="preserve"> (Assaf)</w:t>
+      </w:r>
+    </w:p>
+    <w:p>
+      <w:pPr>
+        <w:pStyle w:val="Style1"/>
+        <w:ind w:left="720"/>
+      </w:pPr>
+      <w:r>
+        <w:t>Data at specific time + clear pushbutton</w:t>
+      </w:r>
+      <w:r>
+        <w:t xml:space="preserve"> </w:t>
+      </w:r>
+    </w:p>
+    <w:p>
+      <w:pPr>
+        <w:pStyle w:val="Style1"/>
+        <w:ind w:left="720"/>
+      </w:pPr>
+      <w:r>
+        <w:t xml:space="preserve">Input for range </w:t>
+      </w:r>
+    </w:p>
+    <w:p>
+      <w:pPr>
+        <w:pStyle w:val="Style1"/>
+        <w:ind w:left="720"/>
+      </w:pPr>
+      <w:r>
+        <w:t>List box for multiple data</w:t>
+      </w:r>
     </w:p>
     <w:p>
       <w:pPr>

</xml_diff>